<commit_message>
created new aspx pages and modified MasterPage & ContentMgr
</commit_message>
<xml_diff>
--- a/Lab3_UsingClasses&Login/Assign3_UsingClasses&Login.docx
+++ b/Lab3_UsingClasses&Login/Assign3_UsingClasses&Login.docx
@@ -13,6 +13,7 @@
           <w:color w:val="2D3B45"/>
           <w:sz w:val="21"/>
           <w:szCs w:val="21"/>
+          <w:u w:val="single"/>
         </w:rPr>
       </w:pPr>
       <w:r>
@@ -22,6 +23,7 @@
           <w:color w:val="2D3B45"/>
           <w:sz w:val="21"/>
           <w:szCs w:val="21"/>
+          <w:u w:val="single"/>
         </w:rPr>
         <w:t>SE256 – WEB DEVELOPMENT USING .NET</w:t>
       </w:r>
@@ -30,6 +32,20 @@
       <w:pPr>
         <w:shd w:val="clear" w:color="auto" w:fill="FFFFFF"/>
         <w:spacing w:before="180" w:after="180" w:line="240" w:lineRule="auto"/>
+        <w:jc w:val="center"/>
+        <w:rPr>
+          <w:rFonts w:ascii="Helvetica" w:eastAsia="Times New Roman" w:hAnsi="Helvetica" w:cs="Helvetica"/>
+          <w:color w:val="2D3B45"/>
+          <w:sz w:val="21"/>
+          <w:szCs w:val="21"/>
+          <w:u w:val="single"/>
+        </w:rPr>
+      </w:pPr>
+    </w:p>
+    <w:p>
+      <w:pPr>
+        <w:shd w:val="clear" w:color="auto" w:fill="FFFFFF"/>
+        <w:spacing w:before="180" w:after="180" w:line="240" w:lineRule="auto"/>
         <w:rPr>
           <w:rFonts w:ascii="Helvetica" w:eastAsia="Times New Roman" w:hAnsi="Helvetica" w:cs="Helvetica"/>
           <w:b/>
@@ -38,11 +54,7 @@
           <w:szCs w:val="21"/>
         </w:rPr>
       </w:pPr>
-    </w:p>
-    <w:p>
-      <w:pPr>
-        <w:shd w:val="clear" w:color="auto" w:fill="FFFFFF"/>
-        <w:spacing w:before="180" w:after="180" w:line="240" w:lineRule="auto"/>
+      <w:r>
         <w:rPr>
           <w:rFonts w:ascii="Helvetica" w:eastAsia="Times New Roman" w:hAnsi="Helvetica" w:cs="Helvetica"/>
           <w:b/>
@@ -50,19 +62,8 @@
           <w:sz w:val="21"/>
           <w:szCs w:val="21"/>
         </w:rPr>
-      </w:pPr>
-      <w:r>
-        <w:rPr>
-          <w:rFonts w:ascii="Helvetica" w:eastAsia="Times New Roman" w:hAnsi="Helvetica" w:cs="Helvetica"/>
-          <w:b/>
-          <w:color w:val="2D3B45"/>
-          <w:sz w:val="21"/>
-          <w:szCs w:val="21"/>
-        </w:rPr>
-        <w:t>Lab #3:</w:t>
-      </w:r>
-      <w:bookmarkStart w:id="0" w:name="_GoBack"/>
-      <w:bookmarkEnd w:id="0"/>
+        <w:t>ASSIGNMENT #3:</w:t>
+      </w:r>
     </w:p>
     <w:p>
       <w:pPr>
@@ -110,6 +111,8 @@
         </w:rPr>
         <w:t>Building web pages that use a Master Page (continued)</w:t>
       </w:r>
+      <w:bookmarkStart w:id="0" w:name="_GoBack"/>
+      <w:bookmarkEnd w:id="0"/>
     </w:p>
     <w:p>
       <w:pPr>
@@ -504,9 +507,9 @@
 <file path=word/numbering.xml><?xml version="1.0" encoding="utf-8"?>
 <w:numbering xmlns:wpc="http://schemas.microsoft.com/office/word/2010/wordprocessingCanvas" xmlns:cx="http://schemas.microsoft.com/office/drawing/2014/chartex" xmlns:cx1="http://schemas.microsoft.com/office/drawing/2015/9/8/chartex" xmlns:mc="http://schemas.openxmlformats.org/markup-compatibility/2006" xmlns:o="urn:schemas-microsoft-com:office:office" xmlns:r="http://schemas.openxmlformats.org/officeDocument/2006/relationships" xmlns:m="http://schemas.openxmlformats.org/officeDocument/2006/math" xmlns:v="urn:schemas-microsoft-com:vml" xmlns:wp14="http://schemas.microsoft.com/office/word/2010/wordprocessingDrawing" xmlns:wp="http://schemas.openxmlformats.org/drawingml/2006/wordprocessingDrawing" xmlns:w10="urn:schemas-microsoft-com:office:word" xmlns:w="http://schemas.openxmlformats.org/wordprocessingml/2006/main" xmlns:w14="http://schemas.microsoft.com/office/word/2010/wordml" xmlns:w15="http://schemas.microsoft.com/office/word/2012/wordml" xmlns:w16se="http://schemas.microsoft.com/office/word/2015/wordml/symex" xmlns:wpg="http://schemas.microsoft.com/office/word/2010/wordprocessingGroup" xmlns:wpi="http://schemas.microsoft.com/office/word/2010/wordprocessingInk" xmlns:wne="http://schemas.microsoft.com/office/word/2006/wordml" xmlns:wps="http://schemas.microsoft.com/office/word/2010/wordprocessingShape" mc:Ignorable="w14 w15 w16se wp14">
   <w:abstractNum w:abstractNumId="0" w15:restartNumberingAfterBreak="0">
-    <w:nsid w:val="4EA67280"/>
+    <w:nsid w:val="3A005239"/>
     <w:multiLevelType w:val="multilevel"/>
-    <w:tmpl w:val="DB027656"/>
+    <w:tmpl w:val="3458A0FE"/>
     <w:lvl w:ilvl="0">
       <w:start w:val="1"/>
       <w:numFmt w:val="bullet"/>
@@ -1085,7 +1088,7 @@
     <w:uiPriority w:val="99"/>
     <w:semiHidden/>
     <w:unhideWhenUsed/>
-    <w:rsid w:val="00F67B4C"/>
+    <w:rsid w:val="008D0973"/>
     <w:pPr>
       <w:spacing w:before="100" w:beforeAutospacing="1" w:after="100" w:afterAutospacing="1" w:line="240" w:lineRule="auto"/>
     </w:pPr>
@@ -1100,7 +1103,7 @@
     <w:basedOn w:val="DefaultParagraphFont"/>
     <w:uiPriority w:val="22"/>
     <w:qFormat/>
-    <w:rsid w:val="00F67B4C"/>
+    <w:rsid w:val="008D0973"/>
     <w:rPr>
       <w:b/>
       <w:bCs/>

</xml_diff>